<commit_message>
cập nhập hướng dẫn triển khai và luận văn
</commit_message>
<xml_diff>
--- a/Tài liệu/Huong_Dan_Trien_Khai.docx
+++ b/Tài liệu/Huong_Dan_Trien_Khai.docx
@@ -4017,8 +4017,20 @@
           <w:sz w:val="26"/>
           <w:szCs w:val="26"/>
         </w:rPr>
-        <w:t xml:space="preserve"> apt install python3-dev python3-pip python3-venv</w:t>
-      </w:r>
+        <w:t xml:space="preserve"> apt install python3-dev python3-pip </w:t>
+      </w:r>
+      <w:proofErr w:type="spellStart"/>
+      <w:r>
+        <w:rPr>
+          <w:rFonts w:ascii="Times New Roman" w:hAnsi="Times New Roman" w:cs="Times New Roman"/>
+          <w:b/>
+          <w:bCs/>
+          <w:sz w:val="26"/>
+          <w:szCs w:val="26"/>
+        </w:rPr>
+        <w:t>virtualenv</w:t>
+      </w:r>
+      <w:proofErr w:type="spellEnd"/>
       <w:r>
         <w:rPr>
           <w:rFonts w:ascii="Times New Roman" w:hAnsi="Times New Roman" w:cs="Times New Roman"/>
@@ -4127,30 +4139,20 @@
           <w:sz w:val="26"/>
           <w:szCs w:val="26"/>
         </w:rPr>
-        <w:t xml:space="preserve"> -H pip3 install </w:t>
-      </w:r>
-      <w:proofErr w:type="spellStart"/>
-      <w:r>
-        <w:rPr>
-          <w:rFonts w:ascii="Times New Roman" w:hAnsi="Times New Roman" w:cs="Times New Roman"/>
-          <w:b/>
-          <w:bCs/>
-          <w:sz w:val="26"/>
-          <w:szCs w:val="26"/>
-        </w:rPr>
-        <w:t>tensoflow</w:t>
-      </w:r>
-      <w:proofErr w:type="spellEnd"/>
-      <w:r>
-        <w:rPr>
-          <w:rFonts w:ascii="Times New Roman" w:hAnsi="Times New Roman" w:cs="Times New Roman"/>
-          <w:b/>
-          <w:bCs/>
-          <w:sz w:val="26"/>
-          <w:szCs w:val="26"/>
-        </w:rPr>
-        <w:t>==1.15</w:t>
-      </w:r>
+        <w:t xml:space="preserve"> pip3 install --upgrade </w:t>
+      </w:r>
+      <w:proofErr w:type="spellStart"/>
+      <w:r>
+        <w:rPr>
+          <w:rFonts w:ascii="Times New Roman" w:hAnsi="Times New Roman" w:cs="Times New Roman"/>
+          <w:b/>
+          <w:bCs/>
+          <w:sz w:val="26"/>
+          <w:szCs w:val="26"/>
+        </w:rPr>
+        <w:t>setuptools</w:t>
+      </w:r>
+      <w:proofErr w:type="spellEnd"/>
       <w:r>
         <w:rPr>
           <w:rFonts w:ascii="Times New Roman" w:hAnsi="Times New Roman" w:cs="Times New Roman"/>
@@ -4204,20 +4206,8 @@
           <w:sz w:val="26"/>
           <w:szCs w:val="26"/>
         </w:rPr>
-        <w:t xml:space="preserve"> pip3 install --upgrade </w:t>
-      </w:r>
-      <w:proofErr w:type="spellStart"/>
-      <w:r>
-        <w:rPr>
-          <w:rFonts w:ascii="Times New Roman" w:hAnsi="Times New Roman" w:cs="Times New Roman"/>
-          <w:b/>
-          <w:bCs/>
-          <w:sz w:val="26"/>
-          <w:szCs w:val="26"/>
-        </w:rPr>
-        <w:t>setuptools</w:t>
-      </w:r>
-      <w:proofErr w:type="spellEnd"/>
+        <w:t xml:space="preserve"> apt-get install unzip</w:t>
+      </w:r>
       <w:r>
         <w:rPr>
           <w:rFonts w:ascii="Times New Roman" w:hAnsi="Times New Roman" w:cs="Times New Roman"/>
@@ -4243,35 +4233,99 @@
           <w:szCs w:val="26"/>
         </w:rPr>
       </w:pPr>
-      <w:r>
-        <w:rPr>
-          <w:rFonts w:ascii="Times New Roman" w:hAnsi="Times New Roman" w:cs="Times New Roman"/>
-          <w:sz w:val="26"/>
-          <w:szCs w:val="26"/>
-        </w:rPr>
-        <w:t>“</w:t>
-      </w:r>
-      <w:proofErr w:type="spellStart"/>
-      <w:r>
-        <w:rPr>
-          <w:rFonts w:ascii="Times New Roman" w:hAnsi="Times New Roman" w:cs="Times New Roman"/>
-          <w:b/>
-          <w:bCs/>
-          <w:sz w:val="26"/>
-          <w:szCs w:val="26"/>
-        </w:rPr>
-        <w:t>sudo</w:t>
-      </w:r>
-      <w:proofErr w:type="spellEnd"/>
-      <w:r>
-        <w:rPr>
-          <w:rFonts w:ascii="Times New Roman" w:hAnsi="Times New Roman" w:cs="Times New Roman"/>
-          <w:b/>
-          <w:bCs/>
-          <w:sz w:val="26"/>
-          <w:szCs w:val="26"/>
-        </w:rPr>
-        <w:t xml:space="preserve"> apt-get install unzip</w:t>
+      <w:proofErr w:type="spellStart"/>
+      <w:r>
+        <w:rPr>
+          <w:rFonts w:ascii="Times New Roman" w:hAnsi="Times New Roman" w:cs="Times New Roman"/>
+          <w:sz w:val="26"/>
+          <w:szCs w:val="26"/>
+        </w:rPr>
+        <w:t>Tạo</w:t>
+      </w:r>
+      <w:proofErr w:type="spellEnd"/>
+      <w:r>
+        <w:rPr>
+          <w:rFonts w:ascii="Times New Roman" w:hAnsi="Times New Roman" w:cs="Times New Roman"/>
+          <w:sz w:val="26"/>
+          <w:szCs w:val="26"/>
+        </w:rPr>
+        <w:t xml:space="preserve"> </w:t>
+      </w:r>
+      <w:proofErr w:type="spellStart"/>
+      <w:r>
+        <w:rPr>
+          <w:rFonts w:ascii="Times New Roman" w:hAnsi="Times New Roman" w:cs="Times New Roman"/>
+          <w:sz w:val="26"/>
+          <w:szCs w:val="26"/>
+        </w:rPr>
+        <w:t>môi</w:t>
+      </w:r>
+      <w:proofErr w:type="spellEnd"/>
+      <w:r>
+        <w:rPr>
+          <w:rFonts w:ascii="Times New Roman" w:hAnsi="Times New Roman" w:cs="Times New Roman"/>
+          <w:sz w:val="26"/>
+          <w:szCs w:val="26"/>
+        </w:rPr>
+        <w:t xml:space="preserve"> </w:t>
+      </w:r>
+      <w:proofErr w:type="spellStart"/>
+      <w:r>
+        <w:rPr>
+          <w:rFonts w:ascii="Times New Roman" w:hAnsi="Times New Roman" w:cs="Times New Roman"/>
+          <w:sz w:val="26"/>
+          <w:szCs w:val="26"/>
+        </w:rPr>
+        <w:t>trường</w:t>
+      </w:r>
+      <w:proofErr w:type="spellEnd"/>
+      <w:r>
+        <w:rPr>
+          <w:rFonts w:ascii="Times New Roman" w:hAnsi="Times New Roman" w:cs="Times New Roman"/>
+          <w:sz w:val="26"/>
+          <w:szCs w:val="26"/>
+        </w:rPr>
+        <w:t xml:space="preserve"> </w:t>
+      </w:r>
+      <w:proofErr w:type="spellStart"/>
+      <w:r>
+        <w:rPr>
+          <w:rFonts w:ascii="Times New Roman" w:hAnsi="Times New Roman" w:cs="Times New Roman"/>
+          <w:sz w:val="26"/>
+          <w:szCs w:val="26"/>
+        </w:rPr>
+        <w:t>ảo</w:t>
+      </w:r>
+      <w:proofErr w:type="spellEnd"/>
+      <w:r>
+        <w:rPr>
+          <w:rFonts w:ascii="Times New Roman" w:hAnsi="Times New Roman" w:cs="Times New Roman"/>
+          <w:sz w:val="26"/>
+          <w:szCs w:val="26"/>
+        </w:rPr>
+        <w:t>: “</w:t>
+      </w:r>
+      <w:proofErr w:type="spellStart"/>
+      <w:r>
+        <w:rPr>
+          <w:rFonts w:ascii="Times New Roman" w:hAnsi="Times New Roman" w:cs="Times New Roman"/>
+          <w:b/>
+          <w:bCs/>
+          <w:sz w:val="26"/>
+          <w:szCs w:val="26"/>
+        </w:rPr>
+        <w:t>virtualenv</w:t>
+      </w:r>
+      <w:proofErr w:type="spellEnd"/>
+      <w:r>
+        <w:rPr>
+          <w:rFonts w:ascii="Times New Roman" w:hAnsi="Times New Roman" w:cs="Times New Roman"/>
+          <w:b/>
+          <w:bCs/>
+          <w:sz w:val="26"/>
+          <w:szCs w:val="26"/>
+        </w:rPr>
+        <w:t xml:space="preserve"> env</w:t>
       </w:r>
       <w:r>
         <w:rPr>
@@ -4298,99 +4352,77 @@
           <w:szCs w:val="26"/>
         </w:rPr>
       </w:pPr>
-      <w:proofErr w:type="spellStart"/>
-      <w:r>
-        <w:rPr>
-          <w:rFonts w:ascii="Times New Roman" w:hAnsi="Times New Roman" w:cs="Times New Roman"/>
-          <w:sz w:val="26"/>
-          <w:szCs w:val="26"/>
-        </w:rPr>
-        <w:t>Tạo</w:t>
-      </w:r>
-      <w:proofErr w:type="spellEnd"/>
-      <w:r>
-        <w:rPr>
-          <w:rFonts w:ascii="Times New Roman" w:hAnsi="Times New Roman" w:cs="Times New Roman"/>
-          <w:sz w:val="26"/>
-          <w:szCs w:val="26"/>
-        </w:rPr>
-        <w:t xml:space="preserve"> </w:t>
-      </w:r>
-      <w:proofErr w:type="spellStart"/>
-      <w:r>
-        <w:rPr>
-          <w:rFonts w:ascii="Times New Roman" w:hAnsi="Times New Roman" w:cs="Times New Roman"/>
-          <w:sz w:val="26"/>
-          <w:szCs w:val="26"/>
-        </w:rPr>
-        <w:t>môi</w:t>
-      </w:r>
-      <w:proofErr w:type="spellEnd"/>
-      <w:r>
-        <w:rPr>
-          <w:rFonts w:ascii="Times New Roman" w:hAnsi="Times New Roman" w:cs="Times New Roman"/>
-          <w:sz w:val="26"/>
-          <w:szCs w:val="26"/>
-        </w:rPr>
-        <w:t xml:space="preserve"> </w:t>
-      </w:r>
-      <w:proofErr w:type="spellStart"/>
-      <w:r>
-        <w:rPr>
-          <w:rFonts w:ascii="Times New Roman" w:hAnsi="Times New Roman" w:cs="Times New Roman"/>
-          <w:sz w:val="26"/>
-          <w:szCs w:val="26"/>
-        </w:rPr>
-        <w:t>trường</w:t>
-      </w:r>
-      <w:proofErr w:type="spellEnd"/>
-      <w:r>
-        <w:rPr>
-          <w:rFonts w:ascii="Times New Roman" w:hAnsi="Times New Roman" w:cs="Times New Roman"/>
-          <w:sz w:val="26"/>
-          <w:szCs w:val="26"/>
-        </w:rPr>
-        <w:t xml:space="preserve"> </w:t>
-      </w:r>
-      <w:proofErr w:type="spellStart"/>
-      <w:r>
-        <w:rPr>
-          <w:rFonts w:ascii="Times New Roman" w:hAnsi="Times New Roman" w:cs="Times New Roman"/>
-          <w:sz w:val="26"/>
-          <w:szCs w:val="26"/>
-        </w:rPr>
-        <w:t>ảo</w:t>
-      </w:r>
-      <w:proofErr w:type="spellEnd"/>
-      <w:r>
-        <w:rPr>
-          <w:rFonts w:ascii="Times New Roman" w:hAnsi="Times New Roman" w:cs="Times New Roman"/>
-          <w:sz w:val="26"/>
-          <w:szCs w:val="26"/>
-        </w:rPr>
-        <w:t>: “</w:t>
-      </w:r>
-      <w:proofErr w:type="spellStart"/>
-      <w:r>
-        <w:rPr>
-          <w:rFonts w:ascii="Times New Roman" w:hAnsi="Times New Roman" w:cs="Times New Roman"/>
-          <w:b/>
-          <w:bCs/>
-          <w:sz w:val="26"/>
-          <w:szCs w:val="26"/>
-        </w:rPr>
-        <w:t>virtualenv</w:t>
-      </w:r>
-      <w:proofErr w:type="spellEnd"/>
-      <w:r>
-        <w:rPr>
-          <w:rFonts w:ascii="Times New Roman" w:hAnsi="Times New Roman" w:cs="Times New Roman"/>
-          <w:b/>
-          <w:bCs/>
-          <w:sz w:val="26"/>
-          <w:szCs w:val="26"/>
-        </w:rPr>
-        <w:t xml:space="preserve"> env</w:t>
+      <w:r>
+        <w:rPr>
+          <w:rFonts w:ascii="Times New Roman" w:hAnsi="Times New Roman" w:cs="Times New Roman"/>
+          <w:sz w:val="26"/>
+          <w:szCs w:val="26"/>
+        </w:rPr>
+        <w:t>“</w:t>
+      </w:r>
+      <w:proofErr w:type="spellStart"/>
+      <w:r>
+        <w:rPr>
+          <w:rFonts w:ascii="Times New Roman" w:hAnsi="Times New Roman" w:cs="Times New Roman"/>
+          <w:b/>
+          <w:bCs/>
+          <w:sz w:val="26"/>
+          <w:szCs w:val="26"/>
+        </w:rPr>
+        <w:t>sudo</w:t>
+      </w:r>
+      <w:proofErr w:type="spellEnd"/>
+      <w:r>
+        <w:rPr>
+          <w:rFonts w:ascii="Times New Roman" w:hAnsi="Times New Roman" w:cs="Times New Roman"/>
+          <w:b/>
+          <w:bCs/>
+          <w:sz w:val="26"/>
+          <w:szCs w:val="26"/>
+        </w:rPr>
+        <w:t xml:space="preserve"> -H pip3 install </w:t>
+      </w:r>
+      <w:proofErr w:type="spellStart"/>
+      <w:r>
+        <w:rPr>
+          <w:rFonts w:ascii="Times New Roman" w:hAnsi="Times New Roman" w:cs="Times New Roman"/>
+          <w:b/>
+          <w:bCs/>
+          <w:sz w:val="26"/>
+          <w:szCs w:val="26"/>
+        </w:rPr>
+        <w:t>tenso</w:t>
+      </w:r>
+      <w:r>
+        <w:rPr>
+          <w:rFonts w:ascii="Times New Roman" w:hAnsi="Times New Roman" w:cs="Times New Roman"/>
+          <w:b/>
+          <w:bCs/>
+          <w:sz w:val="26"/>
+          <w:szCs w:val="26"/>
+        </w:rPr>
+        <w:t>r</w:t>
+      </w:r>
+      <w:r>
+        <w:rPr>
+          <w:rFonts w:ascii="Times New Roman" w:hAnsi="Times New Roman" w:cs="Times New Roman"/>
+          <w:b/>
+          <w:bCs/>
+          <w:sz w:val="26"/>
+          <w:szCs w:val="26"/>
+        </w:rPr>
+        <w:t>flow</w:t>
+      </w:r>
+      <w:proofErr w:type="spellEnd"/>
+      <w:r>
+        <w:rPr>
+          <w:rFonts w:ascii="Times New Roman" w:hAnsi="Times New Roman" w:cs="Times New Roman"/>
+          <w:b/>
+          <w:bCs/>
+          <w:sz w:val="26"/>
+          <w:szCs w:val="26"/>
+        </w:rPr>
+        <w:t>==1.15</w:t>
       </w:r>
       <w:r>
         <w:rPr>
@@ -4550,33 +4582,107 @@
         </w:rPr>
         <w:t>“</w:t>
       </w:r>
-      <w:r>
-        <w:rPr>
-          <w:rFonts w:ascii="Times New Roman" w:hAnsi="Times New Roman" w:cs="Times New Roman"/>
-          <w:b/>
-          <w:bCs/>
-          <w:sz w:val="26"/>
-          <w:szCs w:val="26"/>
-        </w:rPr>
-        <w:t xml:space="preserve">pip3 install </w:t>
-      </w:r>
-      <w:proofErr w:type="spellStart"/>
-      <w:r>
-        <w:rPr>
-          <w:rFonts w:ascii="Times New Roman" w:hAnsi="Times New Roman" w:cs="Times New Roman"/>
-          <w:b/>
-          <w:bCs/>
-          <w:sz w:val="26"/>
-          <w:szCs w:val="26"/>
-        </w:rPr>
-        <w:t>gdown</w:t>
-      </w:r>
-      <w:proofErr w:type="spellEnd"/>
-      <w:r>
-        <w:rPr>
-          <w:rFonts w:ascii="Times New Roman" w:hAnsi="Times New Roman" w:cs="Times New Roman"/>
-          <w:b/>
-          <w:bCs/>
+      <w:proofErr w:type="spellStart"/>
+      <w:r>
+        <w:rPr>
+          <w:rFonts w:ascii="Times New Roman" w:hAnsi="Times New Roman" w:cs="Times New Roman"/>
+          <w:b/>
+          <w:bCs/>
+          <w:sz w:val="26"/>
+          <w:szCs w:val="26"/>
+        </w:rPr>
+        <w:t>sudo</w:t>
+      </w:r>
+      <w:proofErr w:type="spellEnd"/>
+      <w:r>
+        <w:rPr>
+          <w:rFonts w:ascii="Times New Roman" w:hAnsi="Times New Roman" w:cs="Times New Roman"/>
+          <w:b/>
+          <w:bCs/>
+          <w:sz w:val="26"/>
+          <w:szCs w:val="26"/>
+        </w:rPr>
+        <w:t xml:space="preserve"> pip3 install </w:t>
+      </w:r>
+      <w:proofErr w:type="spellStart"/>
+      <w:r>
+        <w:rPr>
+          <w:rFonts w:ascii="Times New Roman" w:hAnsi="Times New Roman" w:cs="Times New Roman"/>
+          <w:b/>
+          <w:bCs/>
+          <w:sz w:val="26"/>
+          <w:szCs w:val="26"/>
+        </w:rPr>
+        <w:t>sklearn</w:t>
+      </w:r>
+      <w:proofErr w:type="spellEnd"/>
+      <w:r>
+        <w:rPr>
+          <w:rFonts w:ascii="Times New Roman" w:hAnsi="Times New Roman" w:cs="Times New Roman"/>
+          <w:b/>
+          <w:bCs/>
+          <w:sz w:val="26"/>
+          <w:szCs w:val="26"/>
+        </w:rPr>
+        <w:t xml:space="preserve"> </w:t>
+      </w:r>
+      <w:proofErr w:type="spellStart"/>
+      <w:r>
+        <w:rPr>
+          <w:rFonts w:ascii="Times New Roman" w:hAnsi="Times New Roman" w:cs="Times New Roman"/>
+          <w:b/>
+          <w:bCs/>
+          <w:sz w:val="26"/>
+          <w:szCs w:val="26"/>
+        </w:rPr>
+        <w:t>nltk</w:t>
+      </w:r>
+      <w:proofErr w:type="spellEnd"/>
+      <w:r>
+        <w:rPr>
+          <w:rFonts w:ascii="Times New Roman" w:hAnsi="Times New Roman" w:cs="Times New Roman"/>
+          <w:b/>
+          <w:bCs/>
+          <w:sz w:val="26"/>
+          <w:szCs w:val="26"/>
+        </w:rPr>
+        <w:t xml:space="preserve"> </w:t>
+      </w:r>
+      <w:proofErr w:type="spellStart"/>
+      <w:r>
+        <w:rPr>
+          <w:rFonts w:ascii="Times New Roman" w:hAnsi="Times New Roman" w:cs="Times New Roman"/>
+          <w:b/>
+          <w:bCs/>
+          <w:sz w:val="26"/>
+          <w:szCs w:val="26"/>
+        </w:rPr>
+        <w:t>gensim</w:t>
+      </w:r>
+      <w:proofErr w:type="spellEnd"/>
+      <w:r>
+        <w:rPr>
+          <w:rFonts w:ascii="Times New Roman" w:hAnsi="Times New Roman" w:cs="Times New Roman"/>
+          <w:b/>
+          <w:bCs/>
+          <w:sz w:val="26"/>
+          <w:szCs w:val="26"/>
+        </w:rPr>
+        <w:t xml:space="preserve"> </w:t>
+      </w:r>
+      <w:r>
+        <w:rPr>
+          <w:rFonts w:ascii="Times New Roman" w:hAnsi="Times New Roman" w:cs="Times New Roman"/>
+          <w:b/>
+          <w:bCs/>
+          <w:sz w:val="26"/>
+          <w:szCs w:val="26"/>
+        </w:rPr>
+        <w:t>matplotlib flask</w:t>
+      </w:r>
+      <w:r>
+        <w:rPr>
+          <w:rFonts w:ascii="Times New Roman" w:hAnsi="Times New Roman" w:cs="Times New Roman"/>
           <w:sz w:val="26"/>
           <w:szCs w:val="26"/>
         </w:rPr>
@@ -4607,105 +4713,33 @@
         </w:rPr>
         <w:t>“</w:t>
       </w:r>
-      <w:proofErr w:type="spellStart"/>
-      <w:r>
-        <w:rPr>
-          <w:rFonts w:ascii="Times New Roman" w:hAnsi="Times New Roman" w:cs="Times New Roman"/>
-          <w:b/>
-          <w:bCs/>
-          <w:sz w:val="26"/>
-          <w:szCs w:val="26"/>
-        </w:rPr>
-        <w:t>sudo</w:t>
-      </w:r>
-      <w:proofErr w:type="spellEnd"/>
-      <w:r>
-        <w:rPr>
-          <w:rFonts w:ascii="Times New Roman" w:hAnsi="Times New Roman" w:cs="Times New Roman"/>
-          <w:b/>
-          <w:bCs/>
-          <w:sz w:val="26"/>
-          <w:szCs w:val="26"/>
-        </w:rPr>
-        <w:t xml:space="preserve"> pip3 install </w:t>
-      </w:r>
-      <w:proofErr w:type="spellStart"/>
-      <w:r>
-        <w:rPr>
-          <w:rFonts w:ascii="Times New Roman" w:hAnsi="Times New Roman" w:cs="Times New Roman"/>
-          <w:b/>
-          <w:bCs/>
-          <w:sz w:val="26"/>
-          <w:szCs w:val="26"/>
-        </w:rPr>
-        <w:t>sklearn</w:t>
-      </w:r>
-      <w:proofErr w:type="spellEnd"/>
-      <w:r>
-        <w:rPr>
-          <w:rFonts w:ascii="Times New Roman" w:hAnsi="Times New Roman" w:cs="Times New Roman"/>
-          <w:b/>
-          <w:bCs/>
-          <w:sz w:val="26"/>
-          <w:szCs w:val="26"/>
-        </w:rPr>
-        <w:t xml:space="preserve"> </w:t>
-      </w:r>
-      <w:proofErr w:type="spellStart"/>
-      <w:r>
-        <w:rPr>
-          <w:rFonts w:ascii="Times New Roman" w:hAnsi="Times New Roman" w:cs="Times New Roman"/>
-          <w:b/>
-          <w:bCs/>
-          <w:sz w:val="26"/>
-          <w:szCs w:val="26"/>
-        </w:rPr>
-        <w:t>nltk</w:t>
-      </w:r>
-      <w:proofErr w:type="spellEnd"/>
-      <w:r>
-        <w:rPr>
-          <w:rFonts w:ascii="Times New Roman" w:hAnsi="Times New Roman" w:cs="Times New Roman"/>
-          <w:b/>
-          <w:bCs/>
-          <w:sz w:val="26"/>
-          <w:szCs w:val="26"/>
-        </w:rPr>
-        <w:t xml:space="preserve"> genism </w:t>
-      </w:r>
-      <w:r>
-        <w:rPr>
-          <w:rFonts w:ascii="Times New Roman" w:hAnsi="Times New Roman" w:cs="Times New Roman"/>
-          <w:b/>
-          <w:bCs/>
-          <w:sz w:val="26"/>
-          <w:szCs w:val="26"/>
-        </w:rPr>
-        <w:t>matplotlib</w:t>
-      </w:r>
-      <w:r>
-        <w:rPr>
-          <w:rFonts w:ascii="Times New Roman" w:hAnsi="Times New Roman" w:cs="Times New Roman"/>
-          <w:b/>
-          <w:bCs/>
-          <w:sz w:val="26"/>
-          <w:szCs w:val="26"/>
-        </w:rPr>
-        <w:t xml:space="preserve"> </w:t>
-      </w:r>
-      <w:r>
-        <w:rPr>
-          <w:rFonts w:ascii="Times New Roman" w:hAnsi="Times New Roman" w:cs="Times New Roman"/>
-          <w:b/>
-          <w:bCs/>
-          <w:sz w:val="26"/>
-          <w:szCs w:val="26"/>
-        </w:rPr>
-        <w:t>flask</w:t>
-      </w:r>
-      <w:r>
-        <w:rPr>
-          <w:rFonts w:ascii="Times New Roman" w:hAnsi="Times New Roman" w:cs="Times New Roman"/>
+      <w:r>
+        <w:rPr>
+          <w:rFonts w:ascii="Times New Roman" w:hAnsi="Times New Roman" w:cs="Times New Roman"/>
+          <w:b/>
+          <w:bCs/>
+          <w:sz w:val="26"/>
+          <w:szCs w:val="26"/>
+        </w:rPr>
+        <w:t xml:space="preserve">pip3 install </w:t>
+      </w:r>
+      <w:proofErr w:type="spellStart"/>
+      <w:r>
+        <w:rPr>
+          <w:rFonts w:ascii="Times New Roman" w:hAnsi="Times New Roman" w:cs="Times New Roman"/>
+          <w:b/>
+          <w:bCs/>
+          <w:sz w:val="26"/>
+          <w:szCs w:val="26"/>
+        </w:rPr>
+        <w:t>gdown</w:t>
+      </w:r>
+      <w:proofErr w:type="spellEnd"/>
+      <w:r>
+        <w:rPr>
+          <w:rFonts w:ascii="Times New Roman" w:hAnsi="Times New Roman" w:cs="Times New Roman"/>
+          <w:b/>
+          <w:bCs/>
           <w:sz w:val="26"/>
           <w:szCs w:val="26"/>
         </w:rPr>
@@ -4979,17 +5013,7 @@
           <w:sz w:val="26"/>
           <w:szCs w:val="26"/>
         </w:rPr>
-        <w:t xml:space="preserve">git clone </w:t>
-      </w:r>
-      <w:r>
-        <w:rPr>
-          <w:rFonts w:ascii="Times New Roman" w:hAnsi="Times New Roman" w:cs="Times New Roman"/>
-          <w:b/>
-          <w:bCs/>
-          <w:sz w:val="26"/>
-          <w:szCs w:val="26"/>
-        </w:rPr>
-        <w:t>https://github.com/tientruongphamnhat/newDemoKL.git</w:t>
+        <w:t>git clone https://github.com/tientruongphamnhat/newDemoKL.git</w:t>
       </w:r>
       <w:r>
         <w:rPr>
@@ -6400,151 +6424,7 @@
           <w:sz w:val="26"/>
           <w:szCs w:val="26"/>
         </w:rPr>
-        <w:t xml:space="preserve"> site-available </w:t>
-      </w:r>
-      <w:proofErr w:type="spellStart"/>
-      <w:r>
-        <w:rPr>
-          <w:rFonts w:ascii="Times New Roman" w:hAnsi="Times New Roman" w:cs="Times New Roman"/>
-          <w:sz w:val="26"/>
-          <w:szCs w:val="26"/>
-        </w:rPr>
-        <w:t>và</w:t>
-      </w:r>
-      <w:proofErr w:type="spellEnd"/>
-      <w:r>
-        <w:rPr>
-          <w:rFonts w:ascii="Times New Roman" w:hAnsi="Times New Roman" w:cs="Times New Roman"/>
-          <w:sz w:val="26"/>
-          <w:szCs w:val="26"/>
-        </w:rPr>
-        <w:t xml:space="preserve"> </w:t>
-      </w:r>
-      <w:proofErr w:type="spellStart"/>
-      <w:r>
-        <w:rPr>
-          <w:rFonts w:ascii="Times New Roman" w:hAnsi="Times New Roman" w:cs="Times New Roman"/>
-          <w:sz w:val="26"/>
-          <w:szCs w:val="26"/>
-        </w:rPr>
-        <w:t>tạo</w:t>
-      </w:r>
-      <w:proofErr w:type="spellEnd"/>
-      <w:r>
-        <w:rPr>
-          <w:rFonts w:ascii="Times New Roman" w:hAnsi="Times New Roman" w:cs="Times New Roman"/>
-          <w:sz w:val="26"/>
-          <w:szCs w:val="26"/>
-        </w:rPr>
-        <w:t xml:space="preserve"> </w:t>
-      </w:r>
-      <w:proofErr w:type="spellStart"/>
-      <w:r>
-        <w:rPr>
-          <w:rFonts w:ascii="Times New Roman" w:hAnsi="Times New Roman" w:cs="Times New Roman"/>
-          <w:sz w:val="26"/>
-          <w:szCs w:val="26"/>
-        </w:rPr>
-        <w:t>một</w:t>
-      </w:r>
-      <w:proofErr w:type="spellEnd"/>
-      <w:r>
-        <w:rPr>
-          <w:rFonts w:ascii="Times New Roman" w:hAnsi="Times New Roman" w:cs="Times New Roman"/>
-          <w:sz w:val="26"/>
-          <w:szCs w:val="26"/>
-        </w:rPr>
-        <w:t xml:space="preserve"> link </w:t>
-      </w:r>
-      <w:proofErr w:type="spellStart"/>
-      <w:r>
-        <w:rPr>
-          <w:rFonts w:ascii="Times New Roman" w:hAnsi="Times New Roman" w:cs="Times New Roman"/>
-          <w:sz w:val="26"/>
-          <w:szCs w:val="26"/>
-        </w:rPr>
-        <w:t>trượng</w:t>
-      </w:r>
-      <w:proofErr w:type="spellEnd"/>
-      <w:r>
-        <w:rPr>
-          <w:rFonts w:ascii="Times New Roman" w:hAnsi="Times New Roman" w:cs="Times New Roman"/>
-          <w:sz w:val="26"/>
-          <w:szCs w:val="26"/>
-        </w:rPr>
-        <w:t xml:space="preserve"> </w:t>
-      </w:r>
-      <w:proofErr w:type="spellStart"/>
-      <w:r>
-        <w:rPr>
-          <w:rFonts w:ascii="Times New Roman" w:hAnsi="Times New Roman" w:cs="Times New Roman"/>
-          <w:sz w:val="26"/>
-          <w:szCs w:val="26"/>
-        </w:rPr>
-        <w:t>trưng</w:t>
-      </w:r>
-      <w:proofErr w:type="spellEnd"/>
-      <w:r>
-        <w:rPr>
-          <w:rFonts w:ascii="Times New Roman" w:hAnsi="Times New Roman" w:cs="Times New Roman"/>
-          <w:sz w:val="26"/>
-          <w:szCs w:val="26"/>
-        </w:rPr>
-        <w:t xml:space="preserve"> </w:t>
-      </w:r>
-      <w:proofErr w:type="spellStart"/>
-      <w:r>
-        <w:rPr>
-          <w:rFonts w:ascii="Times New Roman" w:hAnsi="Times New Roman" w:cs="Times New Roman"/>
-          <w:sz w:val="26"/>
-          <w:szCs w:val="26"/>
-        </w:rPr>
-        <w:t>trong</w:t>
-      </w:r>
-      <w:proofErr w:type="spellEnd"/>
-      <w:r>
-        <w:rPr>
-          <w:rFonts w:ascii="Times New Roman" w:hAnsi="Times New Roman" w:cs="Times New Roman"/>
-          <w:sz w:val="26"/>
-          <w:szCs w:val="26"/>
-        </w:rPr>
-        <w:t xml:space="preserve"> </w:t>
-      </w:r>
-      <w:proofErr w:type="spellStart"/>
-      <w:r>
-        <w:rPr>
-          <w:rFonts w:ascii="Times New Roman" w:hAnsi="Times New Roman" w:cs="Times New Roman"/>
-          <w:sz w:val="26"/>
-          <w:szCs w:val="26"/>
-        </w:rPr>
-        <w:t>thư</w:t>
-      </w:r>
-      <w:proofErr w:type="spellEnd"/>
-      <w:r>
-        <w:rPr>
-          <w:rFonts w:ascii="Times New Roman" w:hAnsi="Times New Roman" w:cs="Times New Roman"/>
-          <w:sz w:val="26"/>
-          <w:szCs w:val="26"/>
-        </w:rPr>
-        <w:t xml:space="preserve"> </w:t>
-      </w:r>
-      <w:proofErr w:type="spellStart"/>
-      <w:r>
-        <w:rPr>
-          <w:rFonts w:ascii="Times New Roman" w:hAnsi="Times New Roman" w:cs="Times New Roman"/>
-          <w:sz w:val="26"/>
-          <w:szCs w:val="26"/>
-        </w:rPr>
-        <w:t>mục</w:t>
-      </w:r>
-      <w:proofErr w:type="spellEnd"/>
-      <w:r>
-        <w:rPr>
-          <w:rFonts w:ascii="Times New Roman" w:hAnsi="Times New Roman" w:cs="Times New Roman"/>
-          <w:sz w:val="26"/>
-          <w:szCs w:val="26"/>
-        </w:rPr>
-        <w:t xml:space="preserve"> sites-enabled: “</w:t>
+        <w:t xml:space="preserve"> site-available: “</w:t>
       </w:r>
       <w:proofErr w:type="spellStart"/>
       <w:r>
@@ -7002,7 +6882,23 @@
           <w:sz w:val="26"/>
           <w:szCs w:val="26"/>
         </w:rPr>
-        <w:t>mực</w:t>
+        <w:t>m</w:t>
+      </w:r>
+      <w:r>
+        <w:rPr>
+          <w:rFonts w:ascii="Times New Roman" w:hAnsi="Times New Roman" w:cs="Times New Roman"/>
+          <w:sz w:val="26"/>
+          <w:szCs w:val="26"/>
+        </w:rPr>
+        <w:t>ụ</w:t>
+      </w:r>
+      <w:r>
+        <w:rPr>
+          <w:rFonts w:ascii="Times New Roman" w:hAnsi="Times New Roman" w:cs="Times New Roman"/>
+          <w:sz w:val="26"/>
+          <w:szCs w:val="26"/>
+        </w:rPr>
+        <w:t>c</w:t>
       </w:r>
       <w:proofErr w:type="spellEnd"/>
       <w:r>
@@ -7535,16 +7431,7 @@
           <w:sz w:val="26"/>
           <w:szCs w:val="26"/>
         </w:rPr>
-        <w:t xml:space="preserve"> </w:t>
-      </w:r>
-      <w:proofErr w:type="gramStart"/>
-      <w:r>
-        <w:rPr>
-          <w:rFonts w:ascii="Times New Roman" w:hAnsi="Times New Roman" w:cs="Times New Roman"/>
-          <w:sz w:val="26"/>
-          <w:szCs w:val="26"/>
-        </w:rPr>
-        <w:t>“</w:t>
+        <w:t xml:space="preserve"> “</w:t>
       </w:r>
       <w:r>
         <w:rPr>
@@ -7568,7 +7455,6 @@
         <w:t>wq</w:t>
       </w:r>
       <w:proofErr w:type="spellEnd"/>
-      <w:proofErr w:type="gramEnd"/>
       <w:r>
         <w:rPr>
           <w:rFonts w:ascii="Times New Roman" w:hAnsi="Times New Roman" w:cs="Times New Roman"/>
@@ -8382,7 +8268,87 @@
           <w:sz w:val="26"/>
           <w:szCs w:val="26"/>
         </w:rPr>
-        <w:t xml:space="preserve"> app </w:t>
+        <w:t xml:space="preserve"> app</w:t>
+      </w:r>
+      <w:r>
+        <w:rPr>
+          <w:rFonts w:ascii="Times New Roman" w:hAnsi="Times New Roman" w:cs="Times New Roman"/>
+          <w:sz w:val="26"/>
+          <w:szCs w:val="26"/>
+        </w:rPr>
+        <w:t xml:space="preserve"> </w:t>
+      </w:r>
+      <w:proofErr w:type="spellStart"/>
+      <w:r>
+        <w:rPr>
+          <w:rFonts w:ascii="Times New Roman" w:hAnsi="Times New Roman" w:cs="Times New Roman"/>
+          <w:sz w:val="26"/>
+          <w:szCs w:val="26"/>
+        </w:rPr>
+        <w:t>vẫn</w:t>
+      </w:r>
+      <w:proofErr w:type="spellEnd"/>
+      <w:r>
+        <w:rPr>
+          <w:rFonts w:ascii="Times New Roman" w:hAnsi="Times New Roman" w:cs="Times New Roman"/>
+          <w:sz w:val="26"/>
+          <w:szCs w:val="26"/>
+        </w:rPr>
+        <w:t xml:space="preserve"> </w:t>
+      </w:r>
+      <w:proofErr w:type="spellStart"/>
+      <w:r>
+        <w:rPr>
+          <w:rFonts w:ascii="Times New Roman" w:hAnsi="Times New Roman" w:cs="Times New Roman"/>
+          <w:sz w:val="26"/>
+          <w:szCs w:val="26"/>
+        </w:rPr>
+        <w:t>chạy</w:t>
+      </w:r>
+      <w:proofErr w:type="spellEnd"/>
+      <w:r>
+        <w:rPr>
+          <w:rFonts w:ascii="Times New Roman" w:hAnsi="Times New Roman" w:cs="Times New Roman"/>
+          <w:sz w:val="26"/>
+          <w:szCs w:val="26"/>
+        </w:rPr>
+        <w:t xml:space="preserve"> </w:t>
+      </w:r>
+      <w:proofErr w:type="spellStart"/>
+      <w:r>
+        <w:rPr>
+          <w:rFonts w:ascii="Times New Roman" w:hAnsi="Times New Roman" w:cs="Times New Roman"/>
+          <w:sz w:val="26"/>
+          <w:szCs w:val="26"/>
+        </w:rPr>
+        <w:t>cả</w:t>
+      </w:r>
+      <w:proofErr w:type="spellEnd"/>
+      <w:r>
+        <w:rPr>
+          <w:rFonts w:ascii="Times New Roman" w:hAnsi="Times New Roman" w:cs="Times New Roman"/>
+          <w:sz w:val="26"/>
+          <w:szCs w:val="26"/>
+        </w:rPr>
+        <w:t xml:space="preserve"> </w:t>
+      </w:r>
+      <w:proofErr w:type="spellStart"/>
+      <w:r>
+        <w:rPr>
+          <w:rFonts w:ascii="Times New Roman" w:hAnsi="Times New Roman" w:cs="Times New Roman"/>
+          <w:sz w:val="26"/>
+          <w:szCs w:val="26"/>
+        </w:rPr>
+        <w:t>khi</w:t>
+      </w:r>
+      <w:proofErr w:type="spellEnd"/>
+      <w:r>
+        <w:rPr>
+          <w:rFonts w:ascii="Times New Roman" w:hAnsi="Times New Roman" w:cs="Times New Roman"/>
+          <w:sz w:val="26"/>
+          <w:szCs w:val="26"/>
+        </w:rPr>
+        <w:t xml:space="preserve"> </w:t>
       </w:r>
       <w:proofErr w:type="spellStart"/>
       <w:r>
@@ -8409,97 +8375,7 @@
           <w:sz w:val="26"/>
           <w:szCs w:val="26"/>
         </w:rPr>
-        <w:t>vẫn</w:t>
-      </w:r>
-      <w:proofErr w:type="spellEnd"/>
-      <w:r>
-        <w:rPr>
-          <w:rFonts w:ascii="Times New Roman" w:hAnsi="Times New Roman" w:cs="Times New Roman"/>
-          <w:sz w:val="26"/>
-          <w:szCs w:val="26"/>
-        </w:rPr>
-        <w:t xml:space="preserve"> </w:t>
-      </w:r>
-      <w:proofErr w:type="spellStart"/>
-      <w:r>
-        <w:rPr>
-          <w:rFonts w:ascii="Times New Roman" w:hAnsi="Times New Roman" w:cs="Times New Roman"/>
-          <w:sz w:val="26"/>
-          <w:szCs w:val="26"/>
-        </w:rPr>
-        <w:t>chạy</w:t>
-      </w:r>
-      <w:proofErr w:type="spellEnd"/>
-      <w:r>
-        <w:rPr>
-          <w:rFonts w:ascii="Times New Roman" w:hAnsi="Times New Roman" w:cs="Times New Roman"/>
-          <w:sz w:val="26"/>
-          <w:szCs w:val="26"/>
-        </w:rPr>
-        <w:t xml:space="preserve"> </w:t>
-      </w:r>
-      <w:proofErr w:type="spellStart"/>
-      <w:r>
-        <w:rPr>
-          <w:rFonts w:ascii="Times New Roman" w:hAnsi="Times New Roman" w:cs="Times New Roman"/>
-          <w:sz w:val="26"/>
-          <w:szCs w:val="26"/>
-        </w:rPr>
-        <w:t>cả</w:t>
-      </w:r>
-      <w:proofErr w:type="spellEnd"/>
-      <w:r>
-        <w:rPr>
-          <w:rFonts w:ascii="Times New Roman" w:hAnsi="Times New Roman" w:cs="Times New Roman"/>
-          <w:sz w:val="26"/>
-          <w:szCs w:val="26"/>
-        </w:rPr>
-        <w:t xml:space="preserve"> </w:t>
-      </w:r>
-      <w:proofErr w:type="spellStart"/>
-      <w:r>
-        <w:rPr>
-          <w:rFonts w:ascii="Times New Roman" w:hAnsi="Times New Roman" w:cs="Times New Roman"/>
-          <w:sz w:val="26"/>
-          <w:szCs w:val="26"/>
-        </w:rPr>
-        <w:t>khi</w:t>
-      </w:r>
-      <w:proofErr w:type="spellEnd"/>
-      <w:r>
-        <w:rPr>
-          <w:rFonts w:ascii="Times New Roman" w:hAnsi="Times New Roman" w:cs="Times New Roman"/>
-          <w:sz w:val="26"/>
-          <w:szCs w:val="26"/>
-        </w:rPr>
-        <w:t xml:space="preserve"> </w:t>
-      </w:r>
-      <w:proofErr w:type="spellStart"/>
-      <w:r>
-        <w:rPr>
-          <w:rFonts w:ascii="Times New Roman" w:hAnsi="Times New Roman" w:cs="Times New Roman"/>
-          <w:sz w:val="26"/>
-          <w:szCs w:val="26"/>
-        </w:rPr>
-        <w:t>chúng</w:t>
-      </w:r>
-      <w:proofErr w:type="spellEnd"/>
-      <w:r>
-        <w:rPr>
-          <w:rFonts w:ascii="Times New Roman" w:hAnsi="Times New Roman" w:cs="Times New Roman"/>
-          <w:sz w:val="26"/>
-          <w:szCs w:val="26"/>
-        </w:rPr>
-        <w:t xml:space="preserve"> ta t</w:t>
-      </w:r>
-      <w:proofErr w:type="spellStart"/>
-      <w:r>
-        <w:rPr>
-          <w:rFonts w:ascii="Times New Roman" w:hAnsi="Times New Roman" w:cs="Times New Roman"/>
-          <w:sz w:val="26"/>
-          <w:szCs w:val="26"/>
-        </w:rPr>
-        <w:t>hoát</w:t>
+        <w:t>thoát</w:t>
       </w:r>
       <w:proofErr w:type="spellEnd"/>
       <w:r>
@@ -14105,6 +13981,18 @@
       <w:shd w:val="clear" w:color="auto" w:fill="E1DFDD"/>
     </w:rPr>
   </w:style>
+  <w:style w:type="character" w:styleId="FollowedHyperlink">
+    <w:name w:val="FollowedHyperlink"/>
+    <w:basedOn w:val="DefaultParagraphFont"/>
+    <w:uiPriority w:val="99"/>
+    <w:semiHidden/>
+    <w:unhideWhenUsed/>
+    <w:rsid w:val="009464FF"/>
+    <w:rPr>
+      <w:color w:val="954F72" w:themeColor="followedHyperlink"/>
+      <w:u w:val="single"/>
+    </w:rPr>
+  </w:style>
 </w:styles>
 </file>
 

</xml_diff>